<commit_message>
added images to tilemapsewction
</commit_message>
<xml_diff>
--- a/CI261 report.docx
+++ b/CI261 report.docx
@@ -45,6 +45,13 @@
     </w:p>
     <w:sdt>
       <w:sdtPr>
+        <w:rPr>
+          <w:rFonts w:asciiTheme="minorHAnsi" w:eastAsiaTheme="minorHAnsi" w:hAnsiTheme="minorHAnsi" w:cstheme="minorBidi"/>
+          <w:color w:val="auto"/>
+          <w:sz w:val="22"/>
+          <w:szCs w:val="22"/>
+          <w:lang w:val="en-GB"/>
+        </w:rPr>
         <w:id w:val="-37750085"/>
         <w:docPartObj>
           <w:docPartGallery w:val="Table of Contents"/>
@@ -53,14 +60,9 @@
       </w:sdtPr>
       <w:sdtEndPr>
         <w:rPr>
-          <w:rFonts w:asciiTheme="minorHAnsi" w:eastAsiaTheme="minorHAnsi" w:hAnsiTheme="minorHAnsi" w:cstheme="minorBidi"/>
           <w:b/>
           <w:bCs/>
           <w:noProof/>
-          <w:color w:val="auto"/>
-          <w:sz w:val="22"/>
-          <w:szCs w:val="22"/>
-          <w:lang w:val="en-GB"/>
         </w:rPr>
       </w:sdtEndPr>
       <w:sdtContent>
@@ -382,33 +384,129 @@
       <w:bookmarkEnd w:id="0"/>
     </w:p>
     <w:p>
-      <w:proofErr w:type="spellStart"/>
       <w:r>
-        <w:t>piskel</w:t>
+        <w:rPr>
+          <w:noProof/>
+        </w:rPr>
+        <w:drawing>
+          <wp:inline distT="0" distB="0" distL="0" distR="0">
+            <wp:extent cx="914400" cy="308610"/>
+            <wp:effectExtent l="0" t="0" r="0" b="0"/>
+            <wp:docPr id="1" name="Picture 1" descr="C:\Users\Jordan Harrison\AppData\Local\Microsoft\Windows\INetCache\Content.Word\MetalTexture.png"/>
+            <wp:cNvGraphicFramePr>
+              <a:graphicFrameLocks xmlns:a="http://schemas.openxmlformats.org/drawingml/2006/main" noChangeAspect="1"/>
+            </wp:cNvGraphicFramePr>
+            <a:graphic xmlns:a="http://schemas.openxmlformats.org/drawingml/2006/main">
+              <a:graphicData uri="http://schemas.openxmlformats.org/drawingml/2006/picture">
+                <pic:pic xmlns:pic="http://schemas.openxmlformats.org/drawingml/2006/picture">
+                  <pic:nvPicPr>
+                    <pic:cNvPr id="0" name="Picture 1" descr="C:\Users\Jordan Harrison\AppData\Local\Microsoft\Windows\INetCache\Content.Word\MetalTexture.png"/>
+                    <pic:cNvPicPr>
+                      <a:picLocks noChangeAspect="1" noChangeArrowheads="1"/>
+                    </pic:cNvPicPr>
+                  </pic:nvPicPr>
+                  <pic:blipFill>
+                    <a:blip r:embed="rId5">
+                      <a:extLst>
+                        <a:ext uri="{28A0092B-C50C-407E-A947-70E740481C1C}">
+                          <a14:useLocalDpi xmlns:a14="http://schemas.microsoft.com/office/drawing/2010/main" val="0"/>
+                        </a:ext>
+                      </a:extLst>
+                    </a:blip>
+                    <a:srcRect/>
+                    <a:stretch>
+                      <a:fillRect/>
+                    </a:stretch>
+                  </pic:blipFill>
+                  <pic:spPr bwMode="auto">
+                    <a:xfrm>
+                      <a:off x="0" y="0"/>
+                      <a:ext cx="914400" cy="308610"/>
+                    </a:xfrm>
+                    <a:prstGeom prst="rect">
+                      <a:avLst/>
+                    </a:prstGeom>
+                    <a:noFill/>
+                    <a:ln>
+                      <a:noFill/>
+                    </a:ln>
+                  </pic:spPr>
+                </pic:pic>
+              </a:graphicData>
+            </a:graphic>
+          </wp:inline>
+        </w:drawing>
       </w:r>
+    </w:p>
+    <w:p>
+      <w:pPr>
+        <w:jc w:val="center"/>
+      </w:pPr>
+      <w:r>
+        <w:rPr>
+          <w:noProof/>
+        </w:rPr>
+        <w:drawing>
+          <wp:inline distT="0" distB="0" distL="0" distR="0">
+            <wp:extent cx="5730875" cy="882650"/>
+            <wp:effectExtent l="0" t="0" r="3175" b="0"/>
+            <wp:docPr id="2" name="Picture 2" descr="C:\Users\Jordan Harrison\AppData\Local\Microsoft\Windows\INetCache\Content.Word\starsTexture.jpg"/>
+            <wp:cNvGraphicFramePr>
+              <a:graphicFrameLocks xmlns:a="http://schemas.openxmlformats.org/drawingml/2006/main" noChangeAspect="1"/>
+            </wp:cNvGraphicFramePr>
+            <a:graphic xmlns:a="http://schemas.openxmlformats.org/drawingml/2006/main">
+              <a:graphicData uri="http://schemas.openxmlformats.org/drawingml/2006/picture">
+                <pic:pic xmlns:pic="http://schemas.openxmlformats.org/drawingml/2006/picture">
+                  <pic:nvPicPr>
+                    <pic:cNvPr id="0" name="Picture 2" descr="C:\Users\Jordan Harrison\AppData\Local\Microsoft\Windows\INetCache\Content.Word\starsTexture.jpg"/>
+                    <pic:cNvPicPr>
+                      <a:picLocks noChangeAspect="1" noChangeArrowheads="1"/>
+                    </pic:cNvPicPr>
+                  </pic:nvPicPr>
+                  <pic:blipFill>
+                    <a:blip r:embed="rId6" cstate="print">
+                      <a:extLst>
+                        <a:ext uri="{28A0092B-C50C-407E-A947-70E740481C1C}">
+                          <a14:useLocalDpi xmlns:a14="http://schemas.microsoft.com/office/drawing/2010/main" val="0"/>
+                        </a:ext>
+                      </a:extLst>
+                    </a:blip>
+                    <a:srcRect/>
+                    <a:stretch>
+                      <a:fillRect/>
+                    </a:stretch>
+                  </pic:blipFill>
+                  <pic:spPr bwMode="auto">
+                    <a:xfrm>
+                      <a:off x="0" y="0"/>
+                      <a:ext cx="5730875" cy="882650"/>
+                    </a:xfrm>
+                    <a:prstGeom prst="rect">
+                      <a:avLst/>
+                    </a:prstGeom>
+                    <a:noFill/>
+                    <a:ln>
+                      <a:noFill/>
+                    </a:ln>
+                  </pic:spPr>
+                </pic:pic>
+              </a:graphicData>
+            </a:graphic>
+          </wp:inline>
+        </w:drawing>
+      </w:r>
+    </w:p>
+    <w:p>
+      <w:pPr>
+        <w:jc w:val="center"/>
+      </w:pPr>
+    </w:p>
+    <w:p>
+      <w:pPr>
+        <w:jc w:val="center"/>
+      </w:pPr>
       <w:bookmarkStart w:id="1" w:name="_GoBack"/>
       <w:bookmarkEnd w:id="1"/>
-      <w:proofErr w:type="spellEnd"/>
-    </w:p>
-    <w:p>
-      <w:pPr>
-        <w:jc w:val="center"/>
-      </w:pPr>
-    </w:p>
-    <w:p>
-      <w:pPr>
-        <w:jc w:val="center"/>
-      </w:pPr>
-    </w:p>
-    <w:p>
-      <w:pPr>
-        <w:jc w:val="center"/>
-      </w:pPr>
-    </w:p>
-    <w:p>
-      <w:pPr>
-        <w:jc w:val="center"/>
-      </w:pPr>
     </w:p>
     <w:p>
       <w:pPr>
@@ -491,6 +589,7 @@
       </w:pPr>
       <w:bookmarkStart w:id="4" w:name="_Toc513629470"/>
       <w:r>
+        <w:lastRenderedPageBreak/>
         <w:t>UML</w:t>
       </w:r>
       <w:bookmarkEnd w:id="4"/>
@@ -1341,7 +1440,7 @@
 </file>
 
 <file path=customXml/itemProps1.xml><?xml version="1.0" encoding="utf-8"?>
-<ds:datastoreItem xmlns:ds="http://schemas.openxmlformats.org/officeDocument/2006/customXml" ds:itemID="{B4783F9E-19A1-447E-AFCC-28F27AE49F33}">
+<ds:datastoreItem xmlns:ds="http://schemas.openxmlformats.org/officeDocument/2006/customXml" ds:itemID="{A2D4CA5E-1F4A-4E9F-AE35-788BD01519C6}">
   <ds:schemaRefs>
     <ds:schemaRef ds:uri="http://schemas.openxmlformats.org/officeDocument/2006/bibliography"/>
   </ds:schemaRefs>

</xml_diff>

<commit_message>
added sounds for explosion and hooked up tilemap now also complete
</commit_message>
<xml_diff>
--- a/CI261 report.docx
+++ b/CI261 report.docx
@@ -45,6 +45,13 @@
     </w:p>
     <w:sdt>
       <w:sdtPr>
+        <w:rPr>
+          <w:rFonts w:asciiTheme="minorHAnsi" w:eastAsiaTheme="minorHAnsi" w:hAnsiTheme="minorHAnsi" w:cstheme="minorBidi"/>
+          <w:color w:val="auto"/>
+          <w:sz w:val="22"/>
+          <w:szCs w:val="22"/>
+          <w:lang w:val="en-GB"/>
+        </w:rPr>
         <w:id w:val="-37750085"/>
         <w:docPartObj>
           <w:docPartGallery w:val="Table of Contents"/>
@@ -53,14 +60,9 @@
       </w:sdtPr>
       <w:sdtEndPr>
         <w:rPr>
-          <w:rFonts w:asciiTheme="minorHAnsi" w:eastAsiaTheme="minorHAnsi" w:hAnsiTheme="minorHAnsi" w:cstheme="minorBidi"/>
           <w:b/>
           <w:bCs/>
           <w:noProof/>
-          <w:color w:val="auto"/>
-          <w:sz w:val="22"/>
-          <w:szCs w:val="22"/>
-          <w:lang w:val="en-GB"/>
         </w:rPr>
       </w:sdtEndPr>
       <w:sdtContent>
@@ -382,33 +384,129 @@
       <w:bookmarkEnd w:id="0"/>
     </w:p>
     <w:p>
-      <w:proofErr w:type="spellStart"/>
       <w:r>
-        <w:t>piskel</w:t>
+        <w:rPr>
+          <w:noProof/>
+        </w:rPr>
+        <w:drawing>
+          <wp:inline distT="0" distB="0" distL="0" distR="0">
+            <wp:extent cx="914400" cy="308610"/>
+            <wp:effectExtent l="0" t="0" r="0" b="0"/>
+            <wp:docPr id="1" name="Picture 1" descr="C:\Users\Jordan Harrison\AppData\Local\Microsoft\Windows\INetCache\Content.Word\MetalTexture.png"/>
+            <wp:cNvGraphicFramePr>
+              <a:graphicFrameLocks xmlns:a="http://schemas.openxmlformats.org/drawingml/2006/main" noChangeAspect="1"/>
+            </wp:cNvGraphicFramePr>
+            <a:graphic xmlns:a="http://schemas.openxmlformats.org/drawingml/2006/main">
+              <a:graphicData uri="http://schemas.openxmlformats.org/drawingml/2006/picture">
+                <pic:pic xmlns:pic="http://schemas.openxmlformats.org/drawingml/2006/picture">
+                  <pic:nvPicPr>
+                    <pic:cNvPr id="0" name="Picture 1" descr="C:\Users\Jordan Harrison\AppData\Local\Microsoft\Windows\INetCache\Content.Word\MetalTexture.png"/>
+                    <pic:cNvPicPr>
+                      <a:picLocks noChangeAspect="1" noChangeArrowheads="1"/>
+                    </pic:cNvPicPr>
+                  </pic:nvPicPr>
+                  <pic:blipFill>
+                    <a:blip r:embed="rId5">
+                      <a:extLst>
+                        <a:ext uri="{28A0092B-C50C-407E-A947-70E740481C1C}">
+                          <a14:useLocalDpi xmlns:a14="http://schemas.microsoft.com/office/drawing/2010/main" val="0"/>
+                        </a:ext>
+                      </a:extLst>
+                    </a:blip>
+                    <a:srcRect/>
+                    <a:stretch>
+                      <a:fillRect/>
+                    </a:stretch>
+                  </pic:blipFill>
+                  <pic:spPr bwMode="auto">
+                    <a:xfrm>
+                      <a:off x="0" y="0"/>
+                      <a:ext cx="914400" cy="308610"/>
+                    </a:xfrm>
+                    <a:prstGeom prst="rect">
+                      <a:avLst/>
+                    </a:prstGeom>
+                    <a:noFill/>
+                    <a:ln>
+                      <a:noFill/>
+                    </a:ln>
+                  </pic:spPr>
+                </pic:pic>
+              </a:graphicData>
+            </a:graphic>
+          </wp:inline>
+        </w:drawing>
       </w:r>
+    </w:p>
+    <w:p>
+      <w:pPr>
+        <w:jc w:val="center"/>
+      </w:pPr>
+      <w:r>
+        <w:rPr>
+          <w:noProof/>
+        </w:rPr>
+        <w:drawing>
+          <wp:inline distT="0" distB="0" distL="0" distR="0">
+            <wp:extent cx="5730875" cy="882650"/>
+            <wp:effectExtent l="0" t="0" r="3175" b="0"/>
+            <wp:docPr id="2" name="Picture 2" descr="C:\Users\Jordan Harrison\AppData\Local\Microsoft\Windows\INetCache\Content.Word\starsTexture.jpg"/>
+            <wp:cNvGraphicFramePr>
+              <a:graphicFrameLocks xmlns:a="http://schemas.openxmlformats.org/drawingml/2006/main" noChangeAspect="1"/>
+            </wp:cNvGraphicFramePr>
+            <a:graphic xmlns:a="http://schemas.openxmlformats.org/drawingml/2006/main">
+              <a:graphicData uri="http://schemas.openxmlformats.org/drawingml/2006/picture">
+                <pic:pic xmlns:pic="http://schemas.openxmlformats.org/drawingml/2006/picture">
+                  <pic:nvPicPr>
+                    <pic:cNvPr id="0" name="Picture 2" descr="C:\Users\Jordan Harrison\AppData\Local\Microsoft\Windows\INetCache\Content.Word\starsTexture.jpg"/>
+                    <pic:cNvPicPr>
+                      <a:picLocks noChangeAspect="1" noChangeArrowheads="1"/>
+                    </pic:cNvPicPr>
+                  </pic:nvPicPr>
+                  <pic:blipFill>
+                    <a:blip r:embed="rId6" cstate="print">
+                      <a:extLst>
+                        <a:ext uri="{28A0092B-C50C-407E-A947-70E740481C1C}">
+                          <a14:useLocalDpi xmlns:a14="http://schemas.microsoft.com/office/drawing/2010/main" val="0"/>
+                        </a:ext>
+                      </a:extLst>
+                    </a:blip>
+                    <a:srcRect/>
+                    <a:stretch>
+                      <a:fillRect/>
+                    </a:stretch>
+                  </pic:blipFill>
+                  <pic:spPr bwMode="auto">
+                    <a:xfrm>
+                      <a:off x="0" y="0"/>
+                      <a:ext cx="5730875" cy="882650"/>
+                    </a:xfrm>
+                    <a:prstGeom prst="rect">
+                      <a:avLst/>
+                    </a:prstGeom>
+                    <a:noFill/>
+                    <a:ln>
+                      <a:noFill/>
+                    </a:ln>
+                  </pic:spPr>
+                </pic:pic>
+              </a:graphicData>
+            </a:graphic>
+          </wp:inline>
+        </w:drawing>
+      </w:r>
+    </w:p>
+    <w:p>
+      <w:pPr>
+        <w:jc w:val="center"/>
+      </w:pPr>
+    </w:p>
+    <w:p>
+      <w:pPr>
+        <w:jc w:val="center"/>
+      </w:pPr>
       <w:bookmarkStart w:id="1" w:name="_GoBack"/>
       <w:bookmarkEnd w:id="1"/>
-      <w:proofErr w:type="spellEnd"/>
-    </w:p>
-    <w:p>
-      <w:pPr>
-        <w:jc w:val="center"/>
-      </w:pPr>
-    </w:p>
-    <w:p>
-      <w:pPr>
-        <w:jc w:val="center"/>
-      </w:pPr>
-    </w:p>
-    <w:p>
-      <w:pPr>
-        <w:jc w:val="center"/>
-      </w:pPr>
-    </w:p>
-    <w:p>
-      <w:pPr>
-        <w:jc w:val="center"/>
-      </w:pPr>
     </w:p>
     <w:p>
       <w:pPr>
@@ -491,6 +589,7 @@
       </w:pPr>
       <w:bookmarkStart w:id="4" w:name="_Toc513629470"/>
       <w:r>
+        <w:lastRenderedPageBreak/>
         <w:t>UML</w:t>
       </w:r>
       <w:bookmarkEnd w:id="4"/>
@@ -1341,7 +1440,7 @@
 </file>
 
 <file path=customXml/itemProps1.xml><?xml version="1.0" encoding="utf-8"?>
-<ds:datastoreItem xmlns:ds="http://schemas.openxmlformats.org/officeDocument/2006/customXml" ds:itemID="{B4783F9E-19A1-447E-AFCC-28F27AE49F33}">
+<ds:datastoreItem xmlns:ds="http://schemas.openxmlformats.org/officeDocument/2006/customXml" ds:itemID="{A2D4CA5E-1F4A-4E9F-AE35-788BD01519C6}">
   <ds:schemaRefs>
     <ds:schemaRef ds:uri="http://schemas.openxmlformats.org/officeDocument/2006/bibliography"/>
   </ds:schemaRefs>

</xml_diff>